<commit_message>
Implement user Auth with Google and Facebook , utilized Redux Toolkit for managing Auth
</commit_message>
<xml_diff>
--- a/apis.docx
+++ b/apis.docx
@@ -1506,7 +1506,103 @@
     </w:p>
     <w:p/>
     <w:p/>
-    <w:p/>
+    <w:p>
+      <w:r>
+        <w:t>Pour effectuer des tests automatisés sur votre code Node.js, vous pouvez utiliser des outils et bibliothèques tels que Mocha (</w:t>
+      </w:r>
+      <w:proofErr w:type="spellStart"/>
+      <w:r>
+        <w:t>framework</w:t>
+      </w:r>
+      <w:proofErr w:type="spellEnd"/>
+      <w:r>
+        <w:t xml:space="preserve"> de test), Chai (assertion </w:t>
+      </w:r>
+      <w:proofErr w:type="spellStart"/>
+      <w:r>
+        <w:t>library</w:t>
+      </w:r>
+      <w:proofErr w:type="spellEnd"/>
+      <w:r>
+        <w:t xml:space="preserve">), </w:t>
+      </w:r>
+      <w:proofErr w:type="spellStart"/>
+      <w:r>
+        <w:t>Supertest</w:t>
+      </w:r>
+      <w:proofErr w:type="spellEnd"/>
+      <w:r>
+        <w:t xml:space="preserve"> (pour tester les </w:t>
+      </w:r>
+      <w:proofErr w:type="spellStart"/>
+      <w:r>
+        <w:t>endpoints</w:t>
+      </w:r>
+      <w:proofErr w:type="spellEnd"/>
+      <w:r>
+        <w:t xml:space="preserve"> HTTP), et Sinon (pour les </w:t>
+      </w:r>
+      <w:proofErr w:type="spellStart"/>
+      <w:r>
+        <w:t>mocks</w:t>
+      </w:r>
+      <w:proofErr w:type="spellEnd"/>
+      <w:r>
+        <w:t xml:space="preserve"> et </w:t>
+      </w:r>
+      <w:proofErr w:type="spellStart"/>
+      <w:r>
+        <w:t>spies</w:t>
+      </w:r>
+      <w:proofErr w:type="spellEnd"/>
+      <w:r>
+        <w:t>). Voici un guide étape par étape pour configurer et écrire des tests automatisés pour votre code.</w:t>
+      </w:r>
+    </w:p>
+    <w:p>
+      <w:proofErr w:type="spellStart"/>
+      <w:proofErr w:type="gramStart"/>
+      <w:r>
+        <w:t>npm</w:t>
+      </w:r>
+      <w:proofErr w:type="spellEnd"/>
+      <w:proofErr w:type="gramEnd"/>
+      <w:r>
+        <w:t xml:space="preserve"> </w:t>
+      </w:r>
+      <w:proofErr w:type="spellStart"/>
+      <w:r>
+        <w:t>install</w:t>
+      </w:r>
+      <w:proofErr w:type="spellEnd"/>
+      <w:r>
+        <w:t xml:space="preserve"> --</w:t>
+      </w:r>
+      <w:proofErr w:type="spellStart"/>
+      <w:r>
+        <w:t>save</w:t>
+      </w:r>
+      <w:proofErr w:type="spellEnd"/>
+      <w:r>
+        <w:t xml:space="preserve">-dev </w:t>
+      </w:r>
+      <w:proofErr w:type="spellStart"/>
+      <w:r>
+        <w:t>mocha</w:t>
+      </w:r>
+      <w:proofErr w:type="spellEnd"/>
+      <w:r>
+        <w:t xml:space="preserve"> chai </w:t>
+      </w:r>
+      <w:proofErr w:type="spellStart"/>
+      <w:r>
+        <w:t>supertest</w:t>
+      </w:r>
+      <w:proofErr w:type="spellEnd"/>
+      <w:r>
+        <w:t xml:space="preserve"> sinon</w:t>
+      </w:r>
+    </w:p>
     <w:sectPr>
       <w:pgSz w:w="11906" w:h="16838"/>
       <w:pgMar w:top="1417" w:right="1417" w:bottom="1417" w:left="1417" w:header="708" w:footer="708" w:gutter="0"/>
@@ -2696,6 +2792,7 @@
   <w:style w:type="character" w:default="1" w:styleId="Policepardfaut">
     <w:name w:val="Default Paragraph Font"/>
     <w:uiPriority w:val="1"/>
+    <w:semiHidden/>
     <w:unhideWhenUsed/>
   </w:style>
   <w:style w:type="table" w:default="1" w:styleId="TableauNormal">

</xml_diff>